<commit_message>
feat(lab 4): matrix multiply
</commit_message>
<xml_diff>
--- a/tasks/Задание 4.docx
+++ b/tasks/Задание 4.docx
@@ -2210,6 +2210,365 @@
         </w:tc>
       </w:tr>
     </w:tbl>
+    <w:p>
+      <w:r>
+        <w:br/>
+      </w:r>
+      <w:r>
+        <w:br/>
+        <w:t xml:space="preserve">Схема А </w:t>
+      </w:r>
+      <w:r>
+        <w:br/>
+      </w:r>
+      <w:r>
+        <w:t xml:space="preserve">Вычислить произведение матриц С=А×В, где А–матрица размера </w:t>
+      </w:r>
+      <w:r>
+        <w:rPr>
+          <w:rFonts w:ascii="Cambria Math" w:hAnsi="Cambria Math" w:cs="Cambria Math"/>
+        </w:rPr>
+        <w:t>𝑛</w:t>
+      </w:r>
+      <w:r>
+        <w:rPr>
+          <w:vertAlign w:val="subscript"/>
+        </w:rPr>
+        <w:t>1</w:t>
+      </w:r>
+      <w:r>
+        <w:t>×</w:t>
+      </w:r>
+      <w:r>
+        <w:rPr>
+          <w:rFonts w:ascii="Cambria Math" w:hAnsi="Cambria Math" w:cs="Cambria Math"/>
+        </w:rPr>
+        <w:t>𝑛</w:t>
+      </w:r>
+      <w:r>
+        <w:rPr>
+          <w:vertAlign w:val="subscript"/>
+        </w:rPr>
+        <w:t>2</w:t>
+      </w:r>
+      <w:r>
+        <w:t xml:space="preserve"> и В–матрица </w:t>
+      </w:r>
+      <w:r>
+        <w:rPr>
+          <w:rFonts w:ascii="Cambria Math" w:hAnsi="Cambria Math" w:cs="Cambria Math"/>
+        </w:rPr>
+        <w:t>𝑛</w:t>
+      </w:r>
+      <w:r>
+        <w:rPr>
+          <w:vertAlign w:val="subscript"/>
+        </w:rPr>
+        <w:t>2</w:t>
+      </w:r>
+      <w:r>
+        <w:t>×</w:t>
+      </w:r>
+      <w:r>
+        <w:rPr>
+          <w:rFonts w:ascii="Cambria Math" w:hAnsi="Cambria Math" w:cs="Cambria Math"/>
+        </w:rPr>
+        <w:t>𝑛</w:t>
+      </w:r>
+      <w:r>
+        <w:rPr>
+          <w:vertAlign w:val="subscript"/>
+        </w:rPr>
+        <w:t>3</w:t>
+      </w:r>
+      <w:r>
+        <w:t xml:space="preserve">. Матрица результатов С имеет размер </w:t>
+      </w:r>
+      <w:r>
+        <w:rPr>
+          <w:rFonts w:ascii="Cambria Math" w:hAnsi="Cambria Math" w:cs="Cambria Math"/>
+        </w:rPr>
+        <w:t>𝑛</w:t>
+      </w:r>
+      <w:r>
+        <w:rPr>
+          <w:vertAlign w:val="subscript"/>
+        </w:rPr>
+        <w:t>1</w:t>
+      </w:r>
+      <w:r>
+        <w:t>×</w:t>
+      </w:r>
+      <w:r>
+        <w:rPr>
+          <w:rFonts w:ascii="Cambria Math" w:hAnsi="Cambria Math" w:cs="Cambria Math"/>
+        </w:rPr>
+        <w:t>𝑛</w:t>
+      </w:r>
+      <w:r>
+        <w:rPr>
+          <w:vertAlign w:val="subscript"/>
+        </w:rPr>
+        <w:t>3</w:t>
+      </w:r>
+      <w:r>
+        <w:t xml:space="preserve">. Исходные матрицы первоначально доступны на нулевом процессе, и матрица результатов </w:t>
+      </w:r>
+      <w:proofErr w:type="gramStart"/>
+      <w:r>
+        <w:t>возвращается  в</w:t>
+      </w:r>
+      <w:proofErr w:type="gramEnd"/>
+      <w:r>
+        <w:t xml:space="preserve"> нулевой процесс.</w:t>
+      </w:r>
+    </w:p>
+    <w:p>
+      <w:r>
+        <w:t xml:space="preserve">Матрицы разрезаны, как показано на рис. 1: матрица А разрезана на </w:t>
+      </w:r>
+      <w:r>
+        <w:rPr>
+          <w:rFonts w:ascii="Cambria Math" w:hAnsi="Cambria Math" w:cs="Cambria Math"/>
+        </w:rPr>
+        <w:t>𝑝</w:t>
+      </w:r>
+      <w:r>
+        <w:rPr>
+          <w:vertAlign w:val="subscript"/>
+        </w:rPr>
+        <w:t>1</w:t>
+      </w:r>
+      <w:r>
+        <w:t xml:space="preserve"> горизонтальных полос, матрица В разрезана на </w:t>
+      </w:r>
+      <w:r>
+        <w:rPr>
+          <w:rFonts w:ascii="Cambria Math" w:hAnsi="Cambria Math" w:cs="Cambria Math"/>
+        </w:rPr>
+        <w:t>𝑝</w:t>
+      </w:r>
+      <w:r>
+        <w:rPr>
+          <w:vertAlign w:val="subscript"/>
+        </w:rPr>
+        <w:t>2</w:t>
+      </w:r>
+      <w:r>
+        <w:t xml:space="preserve"> вертикальных полос, и матрица результата C разрезана на </w:t>
+      </w:r>
+      <w:r>
+        <w:rPr>
+          <w:rFonts w:ascii="Cambria Math" w:hAnsi="Cambria Math" w:cs="Cambria Math"/>
+        </w:rPr>
+        <w:t>𝑝</w:t>
+      </w:r>
+      <w:r>
+        <w:rPr>
+          <w:vertAlign w:val="subscript"/>
+        </w:rPr>
+        <w:t>1</w:t>
+      </w:r>
+      <w:r>
+        <w:t>×</w:t>
+      </w:r>
+      <w:r>
+        <w:rPr>
+          <w:rFonts w:ascii="Cambria Math" w:hAnsi="Cambria Math" w:cs="Cambria Math"/>
+        </w:rPr>
+        <w:t>𝑝</w:t>
+      </w:r>
+      <w:r>
+        <w:rPr>
+          <w:vertAlign w:val="subscript"/>
+        </w:rPr>
+        <w:t>2</w:t>
+      </w:r>
+      <w:r>
+        <w:t xml:space="preserve"> подматриц (или </w:t>
+      </w:r>
+      <w:proofErr w:type="spellStart"/>
+      <w:r>
+        <w:t>субматрицы</w:t>
+      </w:r>
+      <w:proofErr w:type="spellEnd"/>
+      <w:r>
+        <w:t>).</w:t>
+      </w:r>
+    </w:p>
+    <w:p>
+      <w:r>
+        <w:t>Каждый процесс (</w:t>
+      </w:r>
+      <w:proofErr w:type="spellStart"/>
+      <w:proofErr w:type="gramStart"/>
+      <w:r>
+        <w:t>i,j</w:t>
+      </w:r>
+      <w:proofErr w:type="spellEnd"/>
+      <w:proofErr w:type="gramEnd"/>
+      <w:r>
+        <w:t>) вычисляет произведение i-й горизонтальной полосы матрицы A и j-й вертикальной полосы матрицы B, произведение получено в подматрице (</w:t>
+      </w:r>
+      <w:proofErr w:type="spellStart"/>
+      <w:proofErr w:type="gramStart"/>
+      <w:r>
+        <w:t>i,j</w:t>
+      </w:r>
+      <w:proofErr w:type="spellEnd"/>
+      <w:proofErr w:type="gramEnd"/>
+      <w:r>
+        <w:t>) матрицы C. Если число процессов (</w:t>
+      </w:r>
+      <w:proofErr w:type="spellStart"/>
+      <w:proofErr w:type="gramStart"/>
+      <w:r>
+        <w:rPr>
+          <w:lang w:val="en-US"/>
+        </w:rPr>
+        <w:t>i</w:t>
+      </w:r>
+      <w:proofErr w:type="spellEnd"/>
+      <w:r>
+        <w:t>,j</w:t>
+      </w:r>
+      <w:proofErr w:type="gramEnd"/>
+      <w:r>
+        <w:t>) не кратно числу строк матрицы (</w:t>
+      </w:r>
+      <w:proofErr w:type="spellStart"/>
+      <w:proofErr w:type="gramStart"/>
+      <w:r>
+        <w:rPr>
+          <w:lang w:val="en-US"/>
+        </w:rPr>
+        <w:t>i</w:t>
+      </w:r>
+      <w:proofErr w:type="spellEnd"/>
+      <w:r>
+        <w:t>&lt;</w:t>
+      </w:r>
+      <w:proofErr w:type="gramEnd"/>
+      <w:r>
+        <w:rPr>
+          <w:lang w:val="en-US"/>
+        </w:rPr>
+        <w:t>n</w:t>
+      </w:r>
+      <w:r>
+        <w:t xml:space="preserve">1, </w:t>
+      </w:r>
+      <w:r>
+        <w:rPr>
+          <w:lang w:val="en-US"/>
+        </w:rPr>
+        <w:t>j</w:t>
+      </w:r>
+      <w:r>
+        <w:t>&lt;</w:t>
+      </w:r>
+      <w:r>
+        <w:rPr>
+          <w:lang w:val="en-US"/>
+        </w:rPr>
+        <w:t>n</w:t>
+      </w:r>
+      <w:r>
+        <w:t xml:space="preserve">2), то процессу пересылается несколько строк матрицы </w:t>
+      </w:r>
+      <w:r>
+        <w:rPr>
+          <w:lang w:val="en-US"/>
+        </w:rPr>
+        <w:t>A</w:t>
+      </w:r>
+      <w:r>
+        <w:t xml:space="preserve"> и он формирует несколько ячеек матрицы С. Фактически каждая подзадача сводится к скалярному умножению векторов.</w:t>
+      </w:r>
+    </w:p>
+    <w:p>
+      <w:r>
+        <w:t xml:space="preserve">Для выполнения всех необходимых вычислений базовой подзадаче должны быть доступны одна из строк матрицы A и все столбцы матрицы B. Простое решение этой проблемы – дублирование матрицы B во всех подзадачах – является, как правило, неприемлемым в силу больших затрат памяти для хранения данных. Поэтому организация вычислений должна быть построена таким образом, чтобы в каждый текущий момент времени подзадачи содержали лишь часть данных, необходимых для проведения расчетов, а доступ к остальной части данных обеспечивался бы при помощи передачи данных между процессорами.  </w:t>
+      </w:r>
+    </w:p>
+    <w:p/>
+    <w:p/>
+    <w:p/>
+    <w:p/>
+    <w:p>
+      <w:r>
+        <w:lastRenderedPageBreak/>
+        <w:drawing>
+          <wp:inline distT="0" distB="0" distL="0" distR="0" wp14:anchorId="3D0D888E" wp14:editId="003A0ED8">
+            <wp:extent cx="5940425" cy="2794000"/>
+            <wp:effectExtent l="0" t="0" r="3175" b="0"/>
+            <wp:docPr id="45059" name="Рисунок 1">
+              <a:extLst xmlns:a="http://schemas.openxmlformats.org/drawingml/2006/main">
+                <a:ext uri="{FF2B5EF4-FFF2-40B4-BE49-F238E27FC236}">
+                  <a16:creationId xmlns:a16="http://schemas.microsoft.com/office/drawing/2014/main" id="{8DDFBBB6-D68C-9BEB-FE46-4027072475D9}"/>
+                </a:ext>
+              </a:extLst>
+            </wp:docPr>
+            <wp:cNvGraphicFramePr>
+              <a:graphicFrameLocks xmlns:a="http://schemas.openxmlformats.org/drawingml/2006/main" noChangeAspect="1"/>
+            </wp:cNvGraphicFramePr>
+            <a:graphic xmlns:a="http://schemas.openxmlformats.org/drawingml/2006/main">
+              <a:graphicData uri="http://schemas.openxmlformats.org/drawingml/2006/picture">
+                <pic:pic xmlns:pic="http://schemas.openxmlformats.org/drawingml/2006/picture">
+                  <pic:nvPicPr>
+                    <pic:cNvPr id="45059" name="Рисунок 1">
+                      <a:extLst>
+                        <a:ext uri="{FF2B5EF4-FFF2-40B4-BE49-F238E27FC236}">
+                          <a16:creationId xmlns:a16="http://schemas.microsoft.com/office/drawing/2014/main" id="{8DDFBBB6-D68C-9BEB-FE46-4027072475D9}"/>
+                        </a:ext>
+                      </a:extLst>
+                    </pic:cNvPr>
+                    <pic:cNvPicPr>
+                      <a:picLocks noChangeAspect="1"/>
+                    </pic:cNvPicPr>
+                  </pic:nvPicPr>
+                  <pic:blipFill>
+                    <a:blip r:embed="rId5">
+                      <a:extLst>
+                        <a:ext uri="{28A0092B-C50C-407E-A947-70E740481C1C}">
+                          <a14:useLocalDpi xmlns:a14="http://schemas.microsoft.com/office/drawing/2010/main" val="0"/>
+                        </a:ext>
+                      </a:extLst>
+                    </a:blip>
+                    <a:srcRect/>
+                    <a:stretch>
+                      <a:fillRect/>
+                    </a:stretch>
+                  </pic:blipFill>
+                  <pic:spPr bwMode="auto">
+                    <a:xfrm>
+                      <a:off x="0" y="0"/>
+                      <a:ext cx="5940425" cy="2794000"/>
+                    </a:xfrm>
+                    <a:prstGeom prst="rect">
+                      <a:avLst/>
+                    </a:prstGeom>
+                    <a:noFill/>
+                    <a:ln>
+                      <a:noFill/>
+                    </a:ln>
+                  </pic:spPr>
+                </pic:pic>
+              </a:graphicData>
+            </a:graphic>
+          </wp:inline>
+        </w:drawing>
+      </w:r>
+      <w:r>
+        <w:br/>
+      </w:r>
+      <w:r>
+        <w:br/>
+      </w:r>
+      <w:r>
+        <w:t xml:space="preserve">Подзадачи осуществляют обмен столбцами, в ходе которого каждая подзадача передает свой столбец матрицы B следующей подзадаче в соответствии с кольцевой структурой информационных взаимодействий. </w:t>
+      </w:r>
+    </w:p>
     <w:p/>
     <w:sectPr>
       <w:pgSz w:w="11906" w:h="16838"/>
@@ -3001,6 +3360,7 @@
   <w:style w:type="paragraph" w:default="1" w:styleId="a">
     <w:name w:val="Normal"/>
     <w:qFormat/>
+    <w:rsid w:val="000655BC"/>
   </w:style>
   <w:style w:type="paragraph" w:styleId="1">
     <w:name w:val="heading 1"/>

</xml_diff>